<commit_message>
Antwoorden van vragen aan Klaas toegevoegd
</commit_message>
<xml_diff>
--- a/documents/Antwoorden vragen aan PO Klaas.docx
+++ b/documents/Antwoorden vragen aan PO Klaas.docx
@@ -202,8 +202,10 @@
       </w:r>
       <w:proofErr w:type="spellEnd"/>
       <w:r>
-        <w:t>).</w:t>
-      </w:r>
+        <w:t>)</w:t>
+      </w:r>
+    </w:p>
+    <w:p>
       <w:bookmarkStart w:id="0" w:name="_GoBack"/>
       <w:bookmarkEnd w:id="0"/>
     </w:p>

</xml_diff>